<commit_message>
daalgawr yawuulah dotor daalgavar_shalgah nemsen
</commit_message>
<xml_diff>
--- a/Documents/Даалгавар явуулах-list.docx
+++ b/Documents/Даалгавар явуулах-list.docx
@@ -15,6 +15,7 @@
           <w:lang w:val="en-US"/>
         </w:rPr>
       </w:pPr>
+      <w:proofErr w:type="spellStart"/>
       <w:r>
         <w:rPr>
           <w:color w:val="FF0000"/>
@@ -24,6 +25,7 @@
         </w:rPr>
         <w:t>Daalgawar_Send</w:t>
       </w:r>
+      <w:proofErr w:type="spellEnd"/>
     </w:p>
     <w:p>
       <w:pPr>
@@ -64,14 +66,106 @@
           <w:lang w:val="en-US"/>
         </w:rPr>
       </w:pPr>
-      <w:r>
-        <w:rPr>
-          <w:sz w:val="24"/>
-          <w:szCs w:val="24"/>
-          <w:lang w:val="en-US"/>
-        </w:rPr>
-        <w:t>Login hiisen bagshiin angiin suragchdiin ners.</w:t>
-      </w:r>
+      <w:proofErr w:type="gramStart"/>
+      <w:r>
+        <w:rPr>
+          <w:sz w:val="24"/>
+          <w:szCs w:val="24"/>
+          <w:lang w:val="en-US"/>
+        </w:rPr>
+        <w:t xml:space="preserve">Login </w:t>
+      </w:r>
+      <w:proofErr w:type="spellStart"/>
+      <w:r>
+        <w:rPr>
+          <w:sz w:val="24"/>
+          <w:szCs w:val="24"/>
+          <w:lang w:val="en-US"/>
+        </w:rPr>
+        <w:t>hiisen</w:t>
+      </w:r>
+      <w:proofErr w:type="spellEnd"/>
+      <w:r>
+        <w:rPr>
+          <w:sz w:val="24"/>
+          <w:szCs w:val="24"/>
+          <w:lang w:val="en-US"/>
+        </w:rPr>
+        <w:t xml:space="preserve"> </w:t>
+      </w:r>
+      <w:proofErr w:type="spellStart"/>
+      <w:r>
+        <w:rPr>
+          <w:sz w:val="24"/>
+          <w:szCs w:val="24"/>
+          <w:lang w:val="en-US"/>
+        </w:rPr>
+        <w:t>bagshiin</w:t>
+      </w:r>
+      <w:proofErr w:type="spellEnd"/>
+      <w:r>
+        <w:rPr>
+          <w:sz w:val="24"/>
+          <w:szCs w:val="24"/>
+          <w:lang w:val="en-US"/>
+        </w:rPr>
+        <w:t xml:space="preserve"> </w:t>
+      </w:r>
+      <w:proofErr w:type="spellStart"/>
+      <w:r>
+        <w:rPr>
+          <w:sz w:val="24"/>
+          <w:szCs w:val="24"/>
+          <w:lang w:val="en-US"/>
+        </w:rPr>
+        <w:t>angiin</w:t>
+      </w:r>
+      <w:proofErr w:type="spellEnd"/>
+      <w:r>
+        <w:rPr>
+          <w:sz w:val="24"/>
+          <w:szCs w:val="24"/>
+          <w:lang w:val="en-US"/>
+        </w:rPr>
+        <w:t xml:space="preserve"> </w:t>
+      </w:r>
+      <w:proofErr w:type="spellStart"/>
+      <w:r>
+        <w:rPr>
+          <w:sz w:val="24"/>
+          <w:szCs w:val="24"/>
+          <w:lang w:val="en-US"/>
+        </w:rPr>
+        <w:t>suragchdiin</w:t>
+      </w:r>
+      <w:proofErr w:type="spellEnd"/>
+      <w:r>
+        <w:rPr>
+          <w:sz w:val="24"/>
+          <w:szCs w:val="24"/>
+          <w:lang w:val="en-US"/>
+        </w:rPr>
+        <w:t xml:space="preserve"> </w:t>
+      </w:r>
+      <w:proofErr w:type="spellStart"/>
+      <w:r>
+        <w:rPr>
+          <w:sz w:val="24"/>
+          <w:szCs w:val="24"/>
+          <w:lang w:val="en-US"/>
+        </w:rPr>
+        <w:t>ners</w:t>
+      </w:r>
+      <w:proofErr w:type="spellEnd"/>
+      <w:r>
+        <w:rPr>
+          <w:sz w:val="24"/>
+          <w:szCs w:val="24"/>
+          <w:lang w:val="en-US"/>
+        </w:rPr>
+        <w:t>.</w:t>
+      </w:r>
+      <w:proofErr w:type="gramEnd"/>
     </w:p>
     <w:p>
       <w:pPr>
@@ -95,7 +189,135 @@
           <w:szCs w:val="24"/>
           <w:lang w:val="en-US"/>
         </w:rPr>
-        <w:t>(Object data) : String utgaar login hiisen bagshiin Account iin ‘username’ yuvna. Jishee ni “teacher002”;</w:t>
+        <w:t xml:space="preserve">(Object data) : String </w:t>
+      </w:r>
+      <w:proofErr w:type="spellStart"/>
+      <w:r>
+        <w:rPr>
+          <w:sz w:val="24"/>
+          <w:szCs w:val="24"/>
+          <w:lang w:val="en-US"/>
+        </w:rPr>
+        <w:t>utgaar</w:t>
+      </w:r>
+      <w:proofErr w:type="spellEnd"/>
+      <w:r>
+        <w:rPr>
+          <w:sz w:val="24"/>
+          <w:szCs w:val="24"/>
+          <w:lang w:val="en-US"/>
+        </w:rPr>
+        <w:t xml:space="preserve"> login </w:t>
+      </w:r>
+      <w:proofErr w:type="spellStart"/>
+      <w:r>
+        <w:rPr>
+          <w:sz w:val="24"/>
+          <w:szCs w:val="24"/>
+          <w:lang w:val="en-US"/>
+        </w:rPr>
+        <w:t>hiisen</w:t>
+      </w:r>
+      <w:proofErr w:type="spellEnd"/>
+      <w:r>
+        <w:rPr>
+          <w:sz w:val="24"/>
+          <w:szCs w:val="24"/>
+          <w:lang w:val="en-US"/>
+        </w:rPr>
+        <w:t xml:space="preserve"> </w:t>
+      </w:r>
+      <w:proofErr w:type="spellStart"/>
+      <w:r>
+        <w:rPr>
+          <w:sz w:val="24"/>
+          <w:szCs w:val="24"/>
+          <w:lang w:val="en-US"/>
+        </w:rPr>
+        <w:t>bagshiin</w:t>
+      </w:r>
+      <w:proofErr w:type="spellEnd"/>
+      <w:r>
+        <w:rPr>
+          <w:sz w:val="24"/>
+          <w:szCs w:val="24"/>
+          <w:lang w:val="en-US"/>
+        </w:rPr>
+        <w:t xml:space="preserve"> Account </w:t>
+      </w:r>
+      <w:proofErr w:type="spellStart"/>
+      <w:r>
+        <w:rPr>
+          <w:sz w:val="24"/>
+          <w:szCs w:val="24"/>
+          <w:lang w:val="en-US"/>
+        </w:rPr>
+        <w:t>iin</w:t>
+      </w:r>
+      <w:proofErr w:type="spellEnd"/>
+      <w:r>
+        <w:rPr>
+          <w:sz w:val="24"/>
+          <w:szCs w:val="24"/>
+          <w:lang w:val="en-US"/>
+        </w:rPr>
+        <w:t xml:space="preserve"> ‘username’ </w:t>
+      </w:r>
+      <w:proofErr w:type="spellStart"/>
+      <w:r>
+        <w:rPr>
+          <w:sz w:val="24"/>
+          <w:szCs w:val="24"/>
+          <w:lang w:val="en-US"/>
+        </w:rPr>
+        <w:t>yuvna</w:t>
+      </w:r>
+      <w:proofErr w:type="spellEnd"/>
+      <w:r>
+        <w:rPr>
+          <w:sz w:val="24"/>
+          <w:szCs w:val="24"/>
+          <w:lang w:val="en-US"/>
+        </w:rPr>
+        <w:t xml:space="preserve">. </w:t>
+      </w:r>
+      <w:proofErr w:type="spellStart"/>
+      <w:r>
+        <w:rPr>
+          <w:sz w:val="24"/>
+          <w:szCs w:val="24"/>
+          <w:lang w:val="en-US"/>
+        </w:rPr>
+        <w:t>Jishee</w:t>
+      </w:r>
+      <w:proofErr w:type="spellEnd"/>
+      <w:r>
+        <w:rPr>
+          <w:sz w:val="24"/>
+          <w:szCs w:val="24"/>
+          <w:lang w:val="en-US"/>
+        </w:rPr>
+        <w:t xml:space="preserve"> </w:t>
+      </w:r>
+      <w:proofErr w:type="spellStart"/>
+      <w:proofErr w:type="gramStart"/>
+      <w:r>
+        <w:rPr>
+          <w:sz w:val="24"/>
+          <w:szCs w:val="24"/>
+          <w:lang w:val="en-US"/>
+        </w:rPr>
+        <w:t>ni</w:t>
+      </w:r>
+      <w:proofErr w:type="spellEnd"/>
+      <w:proofErr w:type="gramEnd"/>
+      <w:r>
+        <w:rPr>
+          <w:sz w:val="24"/>
+          <w:szCs w:val="24"/>
+          <w:lang w:val="en-US"/>
+        </w:rPr>
+        <w:t xml:space="preserve"> “teacher002”;</w:t>
       </w:r>
     </w:p>
     <w:p>
@@ -114,13 +336,23 @@
         </w:rPr>
         <w:t>Буцаах утга: (</w:t>
       </w:r>
-      <w:r>
-        <w:rPr>
-          <w:sz w:val="24"/>
-          <w:szCs w:val="24"/>
-          <w:lang w:val="en-US"/>
-        </w:rPr>
-        <w:t>ObservableList&lt;String&gt;</w:t>
+      <w:proofErr w:type="spellStart"/>
+      <w:r>
+        <w:rPr>
+          <w:sz w:val="24"/>
+          <w:szCs w:val="24"/>
+          <w:lang w:val="en-US"/>
+        </w:rPr>
+        <w:t>ObservableList</w:t>
+      </w:r>
+      <w:proofErr w:type="spellEnd"/>
+      <w:r>
+        <w:rPr>
+          <w:sz w:val="24"/>
+          <w:szCs w:val="24"/>
+          <w:lang w:val="en-US"/>
+        </w:rPr>
+        <w:t>&lt;String&gt;</w:t>
       </w:r>
       <w:r>
         <w:rPr>
@@ -135,7 +367,61 @@
           <w:szCs w:val="24"/>
           <w:lang w:val="en-US"/>
         </w:rPr>
-        <w:t xml:space="preserve"> String –d deh jishee medeelel “bold”</w:t>
+        <w:t xml:space="preserve"> String –d </w:t>
+      </w:r>
+      <w:proofErr w:type="spellStart"/>
+      <w:r>
+        <w:rPr>
+          <w:sz w:val="24"/>
+          <w:szCs w:val="24"/>
+          <w:lang w:val="en-US"/>
+        </w:rPr>
+        <w:t>deh</w:t>
+      </w:r>
+      <w:proofErr w:type="spellEnd"/>
+      <w:r>
+        <w:rPr>
+          <w:sz w:val="24"/>
+          <w:szCs w:val="24"/>
+          <w:lang w:val="en-US"/>
+        </w:rPr>
+        <w:t xml:space="preserve"> </w:t>
+      </w:r>
+      <w:proofErr w:type="spellStart"/>
+      <w:r>
+        <w:rPr>
+          <w:sz w:val="24"/>
+          <w:szCs w:val="24"/>
+          <w:lang w:val="en-US"/>
+        </w:rPr>
+        <w:t>jishee</w:t>
+      </w:r>
+      <w:proofErr w:type="spellEnd"/>
+      <w:r>
+        <w:rPr>
+          <w:sz w:val="24"/>
+          <w:szCs w:val="24"/>
+          <w:lang w:val="en-US"/>
+        </w:rPr>
+        <w:t xml:space="preserve"> </w:t>
+      </w:r>
+      <w:proofErr w:type="spellStart"/>
+      <w:r>
+        <w:rPr>
+          <w:sz w:val="24"/>
+          <w:szCs w:val="24"/>
+          <w:lang w:val="en-US"/>
+        </w:rPr>
+        <w:t>medeelel</w:t>
+      </w:r>
+      <w:proofErr w:type="spellEnd"/>
+      <w:r>
+        <w:rPr>
+          <w:sz w:val="24"/>
+          <w:szCs w:val="24"/>
+          <w:lang w:val="en-US"/>
+        </w:rPr>
+        <w:t xml:space="preserve"> “bold”</w:t>
       </w:r>
     </w:p>
     <w:p>
@@ -171,6 +457,7 @@
           <w:lang w:val="en-US"/>
         </w:rPr>
       </w:pPr>
+      <w:proofErr w:type="spellStart"/>
       <w:r>
         <w:rPr>
           <w:color w:val="FF0000"/>
@@ -180,6 +467,7 @@
         </w:rPr>
         <w:t>Teacher_Udriin_Irts</w:t>
       </w:r>
+      <w:proofErr w:type="spellEnd"/>
     </w:p>
     <w:p>
       <w:pPr>
@@ -221,6 +509,7 @@
           <w:lang w:val="en-US"/>
         </w:rPr>
       </w:pPr>
+      <w:proofErr w:type="gramStart"/>
       <w:r>
         <w:rPr>
           <w:color w:val="000000" w:themeColor="text1"/>
@@ -228,8 +517,9 @@
           <w:szCs w:val="24"/>
           <w:lang w:val="en-US"/>
         </w:rPr>
-        <w:t>Login hiisen bagshiin</w:t>
-      </w:r>
+        <w:t xml:space="preserve">Login </w:t>
+      </w:r>
+      <w:proofErr w:type="spellStart"/>
       <w:r>
         <w:rPr>
           <w:color w:val="000000" w:themeColor="text1"/>
@@ -237,8 +527,99 @@
           <w:szCs w:val="24"/>
           <w:lang w:val="en-US"/>
         </w:rPr>
-        <w:t xml:space="preserve"> angiin suragchidiin ners.</w:t>
-      </w:r>
+        <w:t>hiisen</w:t>
+      </w:r>
+      <w:proofErr w:type="spellEnd"/>
+      <w:r>
+        <w:rPr>
+          <w:color w:val="000000" w:themeColor="text1"/>
+          <w:sz w:val="24"/>
+          <w:szCs w:val="24"/>
+          <w:lang w:val="en-US"/>
+        </w:rPr>
+        <w:t xml:space="preserve"> </w:t>
+      </w:r>
+      <w:proofErr w:type="spellStart"/>
+      <w:r>
+        <w:rPr>
+          <w:color w:val="000000" w:themeColor="text1"/>
+          <w:sz w:val="24"/>
+          <w:szCs w:val="24"/>
+          <w:lang w:val="en-US"/>
+        </w:rPr>
+        <w:t>bagshiin</w:t>
+      </w:r>
+      <w:proofErr w:type="spellEnd"/>
+      <w:r>
+        <w:rPr>
+          <w:color w:val="000000" w:themeColor="text1"/>
+          <w:sz w:val="24"/>
+          <w:szCs w:val="24"/>
+          <w:lang w:val="en-US"/>
+        </w:rPr>
+        <w:t xml:space="preserve"> </w:t>
+      </w:r>
+      <w:proofErr w:type="spellStart"/>
+      <w:r>
+        <w:rPr>
+          <w:color w:val="000000" w:themeColor="text1"/>
+          <w:sz w:val="24"/>
+          <w:szCs w:val="24"/>
+          <w:lang w:val="en-US"/>
+        </w:rPr>
+        <w:t>angiin</w:t>
+      </w:r>
+      <w:proofErr w:type="spellEnd"/>
+      <w:r>
+        <w:rPr>
+          <w:color w:val="000000" w:themeColor="text1"/>
+          <w:sz w:val="24"/>
+          <w:szCs w:val="24"/>
+          <w:lang w:val="en-US"/>
+        </w:rPr>
+        <w:t xml:space="preserve"> </w:t>
+      </w:r>
+      <w:proofErr w:type="spellStart"/>
+      <w:r>
+        <w:rPr>
+          <w:color w:val="000000" w:themeColor="text1"/>
+          <w:sz w:val="24"/>
+          <w:szCs w:val="24"/>
+          <w:lang w:val="en-US"/>
+        </w:rPr>
+        <w:t>suragchidiin</w:t>
+      </w:r>
+      <w:proofErr w:type="spellEnd"/>
+      <w:r>
+        <w:rPr>
+          <w:color w:val="000000" w:themeColor="text1"/>
+          <w:sz w:val="24"/>
+          <w:szCs w:val="24"/>
+          <w:lang w:val="en-US"/>
+        </w:rPr>
+        <w:t xml:space="preserve"> </w:t>
+      </w:r>
+      <w:proofErr w:type="spellStart"/>
+      <w:r>
+        <w:rPr>
+          <w:color w:val="000000" w:themeColor="text1"/>
+          <w:sz w:val="24"/>
+          <w:szCs w:val="24"/>
+          <w:lang w:val="en-US"/>
+        </w:rPr>
+        <w:t>ners</w:t>
+      </w:r>
+      <w:proofErr w:type="spellEnd"/>
+      <w:r>
+        <w:rPr>
+          <w:color w:val="000000" w:themeColor="text1"/>
+          <w:sz w:val="24"/>
+          <w:szCs w:val="24"/>
+          <w:lang w:val="en-US"/>
+        </w:rPr>
+        <w:t>.</w:t>
+      </w:r>
+      <w:proofErr w:type="gramEnd"/>
     </w:p>
     <w:p>
       <w:pPr>
@@ -262,7 +643,135 @@
           <w:szCs w:val="24"/>
           <w:lang w:val="en-US"/>
         </w:rPr>
-        <w:t>(Object data) : String utgaar login hiisen bagshiin Account iin ‘username’ yuvna. Jishee ni “teacher002”;</w:t>
+        <w:t xml:space="preserve">(Object data) : String </w:t>
+      </w:r>
+      <w:proofErr w:type="spellStart"/>
+      <w:r>
+        <w:rPr>
+          <w:sz w:val="24"/>
+          <w:szCs w:val="24"/>
+          <w:lang w:val="en-US"/>
+        </w:rPr>
+        <w:t>utgaar</w:t>
+      </w:r>
+      <w:proofErr w:type="spellEnd"/>
+      <w:r>
+        <w:rPr>
+          <w:sz w:val="24"/>
+          <w:szCs w:val="24"/>
+          <w:lang w:val="en-US"/>
+        </w:rPr>
+        <w:t xml:space="preserve"> login </w:t>
+      </w:r>
+      <w:proofErr w:type="spellStart"/>
+      <w:r>
+        <w:rPr>
+          <w:sz w:val="24"/>
+          <w:szCs w:val="24"/>
+          <w:lang w:val="en-US"/>
+        </w:rPr>
+        <w:t>hiisen</w:t>
+      </w:r>
+      <w:proofErr w:type="spellEnd"/>
+      <w:r>
+        <w:rPr>
+          <w:sz w:val="24"/>
+          <w:szCs w:val="24"/>
+          <w:lang w:val="en-US"/>
+        </w:rPr>
+        <w:t xml:space="preserve"> </w:t>
+      </w:r>
+      <w:proofErr w:type="spellStart"/>
+      <w:r>
+        <w:rPr>
+          <w:sz w:val="24"/>
+          <w:szCs w:val="24"/>
+          <w:lang w:val="en-US"/>
+        </w:rPr>
+        <w:t>bagshiin</w:t>
+      </w:r>
+      <w:proofErr w:type="spellEnd"/>
+      <w:r>
+        <w:rPr>
+          <w:sz w:val="24"/>
+          <w:szCs w:val="24"/>
+          <w:lang w:val="en-US"/>
+        </w:rPr>
+        <w:t xml:space="preserve"> Account </w:t>
+      </w:r>
+      <w:proofErr w:type="spellStart"/>
+      <w:r>
+        <w:rPr>
+          <w:sz w:val="24"/>
+          <w:szCs w:val="24"/>
+          <w:lang w:val="en-US"/>
+        </w:rPr>
+        <w:t>iin</w:t>
+      </w:r>
+      <w:proofErr w:type="spellEnd"/>
+      <w:r>
+        <w:rPr>
+          <w:sz w:val="24"/>
+          <w:szCs w:val="24"/>
+          <w:lang w:val="en-US"/>
+        </w:rPr>
+        <w:t xml:space="preserve"> ‘username’ </w:t>
+      </w:r>
+      <w:proofErr w:type="spellStart"/>
+      <w:r>
+        <w:rPr>
+          <w:sz w:val="24"/>
+          <w:szCs w:val="24"/>
+          <w:lang w:val="en-US"/>
+        </w:rPr>
+        <w:t>yuvna</w:t>
+      </w:r>
+      <w:proofErr w:type="spellEnd"/>
+      <w:r>
+        <w:rPr>
+          <w:sz w:val="24"/>
+          <w:szCs w:val="24"/>
+          <w:lang w:val="en-US"/>
+        </w:rPr>
+        <w:t xml:space="preserve">. </w:t>
+      </w:r>
+      <w:proofErr w:type="spellStart"/>
+      <w:r>
+        <w:rPr>
+          <w:sz w:val="24"/>
+          <w:szCs w:val="24"/>
+          <w:lang w:val="en-US"/>
+        </w:rPr>
+        <w:t>Jishee</w:t>
+      </w:r>
+      <w:proofErr w:type="spellEnd"/>
+      <w:r>
+        <w:rPr>
+          <w:sz w:val="24"/>
+          <w:szCs w:val="24"/>
+          <w:lang w:val="en-US"/>
+        </w:rPr>
+        <w:t xml:space="preserve"> </w:t>
+      </w:r>
+      <w:proofErr w:type="spellStart"/>
+      <w:proofErr w:type="gramStart"/>
+      <w:r>
+        <w:rPr>
+          <w:sz w:val="24"/>
+          <w:szCs w:val="24"/>
+          <w:lang w:val="en-US"/>
+        </w:rPr>
+        <w:t>ni</w:t>
+      </w:r>
+      <w:proofErr w:type="spellEnd"/>
+      <w:proofErr w:type="gramEnd"/>
+      <w:r>
+        <w:rPr>
+          <w:sz w:val="24"/>
+          <w:szCs w:val="24"/>
+          <w:lang w:val="en-US"/>
+        </w:rPr>
+        <w:t xml:space="preserve"> “teacher002”;</w:t>
       </w:r>
     </w:p>
     <w:p>
@@ -284,13 +793,23 @@
         </w:rPr>
         <w:t>Буцаах утга: (</w:t>
       </w:r>
-      <w:r>
-        <w:rPr>
-          <w:sz w:val="24"/>
-          <w:szCs w:val="24"/>
-          <w:lang w:val="en-US"/>
-        </w:rPr>
-        <w:t>ObservableList&lt;String&gt;</w:t>
+      <w:proofErr w:type="spellStart"/>
+      <w:r>
+        <w:rPr>
+          <w:sz w:val="24"/>
+          <w:szCs w:val="24"/>
+          <w:lang w:val="en-US"/>
+        </w:rPr>
+        <w:t>ObservableList</w:t>
+      </w:r>
+      <w:proofErr w:type="spellEnd"/>
+      <w:r>
+        <w:rPr>
+          <w:sz w:val="24"/>
+          <w:szCs w:val="24"/>
+          <w:lang w:val="en-US"/>
+        </w:rPr>
+        <w:t>&lt;String&gt;</w:t>
       </w:r>
       <w:r>
         <w:rPr>
@@ -305,60 +824,235 @@
           <w:szCs w:val="24"/>
           <w:lang w:val="en-US"/>
         </w:rPr>
-        <w:t xml:space="preserve"> String –d deh jishee medeelel “bold”</w:t>
-      </w:r>
-    </w:p>
-    <w:p>
-      <w:pPr>
-        <w:spacing w:line="240" w:lineRule="auto"/>
-        <w:rPr>
-          <w:sz w:val="24"/>
-          <w:szCs w:val="24"/>
-          <w:lang w:val="en-US"/>
-        </w:rPr>
-      </w:pPr>
-    </w:p>
-    <w:p>
-      <w:pPr>
-        <w:spacing w:line="240" w:lineRule="auto"/>
-        <w:rPr>
-          <w:sz w:val="24"/>
-          <w:szCs w:val="24"/>
-          <w:lang w:val="en-US"/>
-        </w:rPr>
-      </w:pPr>
-      <w:r>
-        <w:rPr>
-          <w:sz w:val="24"/>
-          <w:szCs w:val="24"/>
-          <w:lang w:val="en-US"/>
-        </w:rPr>
-        <w:t>Login hiisen bagshiin angiin suragchidiin</w:t>
-      </w:r>
-      <w:r>
-        <w:rPr>
-          <w:sz w:val="24"/>
-          <w:szCs w:val="24"/>
-          <w:lang w:val="en-US"/>
-        </w:rPr>
-        <w:t xml:space="preserve"> ners,</w:t>
-      </w:r>
-      <w:r>
-        <w:rPr>
-          <w:sz w:val="24"/>
-          <w:szCs w:val="24"/>
-          <w:lang w:val="en-US"/>
-        </w:rPr>
-        <w:t xml:space="preserve"> umnuh irts</w:t>
-      </w:r>
-      <w:r>
-        <w:rPr>
-          <w:sz w:val="24"/>
-          <w:szCs w:val="24"/>
-          <w:lang w:val="en-US"/>
-        </w:rPr>
-        <w:t>, udur</w:t>
-      </w:r>
+        <w:t xml:space="preserve"> String –d </w:t>
+      </w:r>
+      <w:proofErr w:type="spellStart"/>
+      <w:r>
+        <w:rPr>
+          <w:sz w:val="24"/>
+          <w:szCs w:val="24"/>
+          <w:lang w:val="en-US"/>
+        </w:rPr>
+        <w:t>deh</w:t>
+      </w:r>
+      <w:proofErr w:type="spellEnd"/>
+      <w:r>
+        <w:rPr>
+          <w:sz w:val="24"/>
+          <w:szCs w:val="24"/>
+          <w:lang w:val="en-US"/>
+        </w:rPr>
+        <w:t xml:space="preserve"> </w:t>
+      </w:r>
+      <w:proofErr w:type="spellStart"/>
+      <w:r>
+        <w:rPr>
+          <w:sz w:val="24"/>
+          <w:szCs w:val="24"/>
+          <w:lang w:val="en-US"/>
+        </w:rPr>
+        <w:t>jishee</w:t>
+      </w:r>
+      <w:proofErr w:type="spellEnd"/>
+      <w:r>
+        <w:rPr>
+          <w:sz w:val="24"/>
+          <w:szCs w:val="24"/>
+          <w:lang w:val="en-US"/>
+        </w:rPr>
+        <w:t xml:space="preserve"> </w:t>
+      </w:r>
+      <w:proofErr w:type="spellStart"/>
+      <w:r>
+        <w:rPr>
+          <w:sz w:val="24"/>
+          <w:szCs w:val="24"/>
+          <w:lang w:val="en-US"/>
+        </w:rPr>
+        <w:t>medeelel</w:t>
+      </w:r>
+      <w:proofErr w:type="spellEnd"/>
+      <w:r>
+        <w:rPr>
+          <w:sz w:val="24"/>
+          <w:szCs w:val="24"/>
+          <w:lang w:val="en-US"/>
+        </w:rPr>
+        <w:t xml:space="preserve"> “bold”</w:t>
+      </w:r>
+    </w:p>
+    <w:p>
+      <w:pPr>
+        <w:spacing w:line="240" w:lineRule="auto"/>
+        <w:rPr>
+          <w:sz w:val="24"/>
+          <w:szCs w:val="24"/>
+          <w:lang w:val="en-US"/>
+        </w:rPr>
+      </w:pPr>
+    </w:p>
+    <w:p>
+      <w:pPr>
+        <w:spacing w:line="240" w:lineRule="auto"/>
+        <w:rPr>
+          <w:sz w:val="24"/>
+          <w:szCs w:val="24"/>
+          <w:lang w:val="en-US"/>
+        </w:rPr>
+      </w:pPr>
+      <w:proofErr w:type="gramStart"/>
+      <w:r>
+        <w:rPr>
+          <w:sz w:val="24"/>
+          <w:szCs w:val="24"/>
+          <w:lang w:val="en-US"/>
+        </w:rPr>
+        <w:t xml:space="preserve">Login </w:t>
+      </w:r>
+      <w:proofErr w:type="spellStart"/>
+      <w:r>
+        <w:rPr>
+          <w:sz w:val="24"/>
+          <w:szCs w:val="24"/>
+          <w:lang w:val="en-US"/>
+        </w:rPr>
+        <w:t>hiisen</w:t>
+      </w:r>
+      <w:proofErr w:type="spellEnd"/>
+      <w:r>
+        <w:rPr>
+          <w:sz w:val="24"/>
+          <w:szCs w:val="24"/>
+          <w:lang w:val="en-US"/>
+        </w:rPr>
+        <w:t xml:space="preserve"> </w:t>
+      </w:r>
+      <w:proofErr w:type="spellStart"/>
+      <w:r>
+        <w:rPr>
+          <w:sz w:val="24"/>
+          <w:szCs w:val="24"/>
+          <w:lang w:val="en-US"/>
+        </w:rPr>
+        <w:t>bagshiin</w:t>
+      </w:r>
+      <w:proofErr w:type="spellEnd"/>
+      <w:r>
+        <w:rPr>
+          <w:sz w:val="24"/>
+          <w:szCs w:val="24"/>
+          <w:lang w:val="en-US"/>
+        </w:rPr>
+        <w:t xml:space="preserve"> </w:t>
+      </w:r>
+      <w:proofErr w:type="spellStart"/>
+      <w:r>
+        <w:rPr>
+          <w:sz w:val="24"/>
+          <w:szCs w:val="24"/>
+          <w:lang w:val="en-US"/>
+        </w:rPr>
+        <w:t>angiin</w:t>
+      </w:r>
+      <w:proofErr w:type="spellEnd"/>
+      <w:r>
+        <w:rPr>
+          <w:sz w:val="24"/>
+          <w:szCs w:val="24"/>
+          <w:lang w:val="en-US"/>
+        </w:rPr>
+        <w:t xml:space="preserve"> </w:t>
+      </w:r>
+      <w:proofErr w:type="spellStart"/>
+      <w:r>
+        <w:rPr>
+          <w:sz w:val="24"/>
+          <w:szCs w:val="24"/>
+          <w:lang w:val="en-US"/>
+        </w:rPr>
+        <w:t>suragchidiin</w:t>
+      </w:r>
+      <w:proofErr w:type="spellEnd"/>
+      <w:r>
+        <w:rPr>
+          <w:sz w:val="24"/>
+          <w:szCs w:val="24"/>
+          <w:lang w:val="en-US"/>
+        </w:rPr>
+        <w:t xml:space="preserve"> </w:t>
+      </w:r>
+      <w:proofErr w:type="spellStart"/>
+      <w:r>
+        <w:rPr>
+          <w:sz w:val="24"/>
+          <w:szCs w:val="24"/>
+          <w:lang w:val="en-US"/>
+        </w:rPr>
+        <w:t>ners</w:t>
+      </w:r>
+      <w:proofErr w:type="spellEnd"/>
+      <w:r>
+        <w:rPr>
+          <w:sz w:val="24"/>
+          <w:szCs w:val="24"/>
+          <w:lang w:val="en-US"/>
+        </w:rPr>
+        <w:t>,</w:t>
+      </w:r>
+      <w:r>
+        <w:rPr>
+          <w:sz w:val="24"/>
+          <w:szCs w:val="24"/>
+          <w:lang w:val="en-US"/>
+        </w:rPr>
+        <w:t xml:space="preserve"> </w:t>
+      </w:r>
+      <w:proofErr w:type="spellStart"/>
+      <w:r>
+        <w:rPr>
+          <w:sz w:val="24"/>
+          <w:szCs w:val="24"/>
+          <w:lang w:val="en-US"/>
+        </w:rPr>
+        <w:t>umnuh</w:t>
+      </w:r>
+      <w:proofErr w:type="spellEnd"/>
+      <w:r>
+        <w:rPr>
+          <w:sz w:val="24"/>
+          <w:szCs w:val="24"/>
+          <w:lang w:val="en-US"/>
+        </w:rPr>
+        <w:t xml:space="preserve"> </w:t>
+      </w:r>
+      <w:proofErr w:type="spellStart"/>
+      <w:r>
+        <w:rPr>
+          <w:sz w:val="24"/>
+          <w:szCs w:val="24"/>
+          <w:lang w:val="en-US"/>
+        </w:rPr>
+        <w:t>irts</w:t>
+      </w:r>
+      <w:proofErr w:type="spellEnd"/>
+      <w:r>
+        <w:rPr>
+          <w:sz w:val="24"/>
+          <w:szCs w:val="24"/>
+          <w:lang w:val="en-US"/>
+        </w:rPr>
+        <w:t xml:space="preserve">, </w:t>
+      </w:r>
+      <w:proofErr w:type="spellStart"/>
+      <w:r>
+        <w:rPr>
+          <w:sz w:val="24"/>
+          <w:szCs w:val="24"/>
+          <w:lang w:val="en-US"/>
+        </w:rPr>
+        <w:t>udur</w:t>
+      </w:r>
+      <w:proofErr w:type="spellEnd"/>
       <w:r>
         <w:rPr>
           <w:sz w:val="24"/>
@@ -367,6 +1061,7 @@
         </w:rPr>
         <w:t>.</w:t>
       </w:r>
+      <w:proofErr w:type="gramEnd"/>
     </w:p>
     <w:p>
       <w:pPr>
@@ -390,7 +1085,135 @@
           <w:szCs w:val="24"/>
           <w:lang w:val="en-US"/>
         </w:rPr>
-        <w:t>(Object data) : String utgaar login hiisen bagshiin Account iin ‘username’ yuvna. Jishee ni “teacher002”;</w:t>
+        <w:t xml:space="preserve">(Object data) : String </w:t>
+      </w:r>
+      <w:proofErr w:type="spellStart"/>
+      <w:r>
+        <w:rPr>
+          <w:sz w:val="24"/>
+          <w:szCs w:val="24"/>
+          <w:lang w:val="en-US"/>
+        </w:rPr>
+        <w:t>utgaar</w:t>
+      </w:r>
+      <w:proofErr w:type="spellEnd"/>
+      <w:r>
+        <w:rPr>
+          <w:sz w:val="24"/>
+          <w:szCs w:val="24"/>
+          <w:lang w:val="en-US"/>
+        </w:rPr>
+        <w:t xml:space="preserve"> login </w:t>
+      </w:r>
+      <w:proofErr w:type="spellStart"/>
+      <w:r>
+        <w:rPr>
+          <w:sz w:val="24"/>
+          <w:szCs w:val="24"/>
+          <w:lang w:val="en-US"/>
+        </w:rPr>
+        <w:t>hiisen</w:t>
+      </w:r>
+      <w:proofErr w:type="spellEnd"/>
+      <w:r>
+        <w:rPr>
+          <w:sz w:val="24"/>
+          <w:szCs w:val="24"/>
+          <w:lang w:val="en-US"/>
+        </w:rPr>
+        <w:t xml:space="preserve"> </w:t>
+      </w:r>
+      <w:proofErr w:type="spellStart"/>
+      <w:r>
+        <w:rPr>
+          <w:sz w:val="24"/>
+          <w:szCs w:val="24"/>
+          <w:lang w:val="en-US"/>
+        </w:rPr>
+        <w:t>bagshiin</w:t>
+      </w:r>
+      <w:proofErr w:type="spellEnd"/>
+      <w:r>
+        <w:rPr>
+          <w:sz w:val="24"/>
+          <w:szCs w:val="24"/>
+          <w:lang w:val="en-US"/>
+        </w:rPr>
+        <w:t xml:space="preserve"> Account </w:t>
+      </w:r>
+      <w:proofErr w:type="spellStart"/>
+      <w:r>
+        <w:rPr>
+          <w:sz w:val="24"/>
+          <w:szCs w:val="24"/>
+          <w:lang w:val="en-US"/>
+        </w:rPr>
+        <w:t>iin</w:t>
+      </w:r>
+      <w:proofErr w:type="spellEnd"/>
+      <w:r>
+        <w:rPr>
+          <w:sz w:val="24"/>
+          <w:szCs w:val="24"/>
+          <w:lang w:val="en-US"/>
+        </w:rPr>
+        <w:t xml:space="preserve"> ‘username’ </w:t>
+      </w:r>
+      <w:proofErr w:type="spellStart"/>
+      <w:r>
+        <w:rPr>
+          <w:sz w:val="24"/>
+          <w:szCs w:val="24"/>
+          <w:lang w:val="en-US"/>
+        </w:rPr>
+        <w:t>yuvna</w:t>
+      </w:r>
+      <w:proofErr w:type="spellEnd"/>
+      <w:r>
+        <w:rPr>
+          <w:sz w:val="24"/>
+          <w:szCs w:val="24"/>
+          <w:lang w:val="en-US"/>
+        </w:rPr>
+        <w:t xml:space="preserve">. </w:t>
+      </w:r>
+      <w:proofErr w:type="spellStart"/>
+      <w:r>
+        <w:rPr>
+          <w:sz w:val="24"/>
+          <w:szCs w:val="24"/>
+          <w:lang w:val="en-US"/>
+        </w:rPr>
+        <w:t>Jishee</w:t>
+      </w:r>
+      <w:proofErr w:type="spellEnd"/>
+      <w:r>
+        <w:rPr>
+          <w:sz w:val="24"/>
+          <w:szCs w:val="24"/>
+          <w:lang w:val="en-US"/>
+        </w:rPr>
+        <w:t xml:space="preserve"> </w:t>
+      </w:r>
+      <w:proofErr w:type="spellStart"/>
+      <w:proofErr w:type="gramStart"/>
+      <w:r>
+        <w:rPr>
+          <w:sz w:val="24"/>
+          <w:szCs w:val="24"/>
+          <w:lang w:val="en-US"/>
+        </w:rPr>
+        <w:t>ni</w:t>
+      </w:r>
+      <w:proofErr w:type="spellEnd"/>
+      <w:proofErr w:type="gramEnd"/>
+      <w:r>
+        <w:rPr>
+          <w:sz w:val="24"/>
+          <w:szCs w:val="24"/>
+          <w:lang w:val="en-US"/>
+        </w:rPr>
+        <w:t xml:space="preserve"> “teacher002”;</w:t>
       </w:r>
     </w:p>
     <w:p>
@@ -412,13 +1235,23 @@
         </w:rPr>
         <w:t>Буцаах утга: (</w:t>
       </w:r>
-      <w:r>
-        <w:rPr>
-          <w:sz w:val="24"/>
-          <w:szCs w:val="24"/>
-          <w:lang w:val="en-US"/>
-        </w:rPr>
-        <w:t>ObservableList&lt;String&gt;</w:t>
+      <w:proofErr w:type="spellStart"/>
+      <w:r>
+        <w:rPr>
+          <w:sz w:val="24"/>
+          <w:szCs w:val="24"/>
+          <w:lang w:val="en-US"/>
+        </w:rPr>
+        <w:t>ObservableList</w:t>
+      </w:r>
+      <w:proofErr w:type="spellEnd"/>
+      <w:r>
+        <w:rPr>
+          <w:sz w:val="24"/>
+          <w:szCs w:val="24"/>
+          <w:lang w:val="en-US"/>
+        </w:rPr>
+        <w:t>&lt;String&gt;</w:t>
       </w:r>
       <w:r>
         <w:rPr>
@@ -433,7 +1266,61 @@
           <w:szCs w:val="24"/>
           <w:lang w:val="en-US"/>
         </w:rPr>
-        <w:t xml:space="preserve"> String –d deh jishee medeelel “</w:t>
+        <w:t xml:space="preserve"> String –d </w:t>
+      </w:r>
+      <w:proofErr w:type="spellStart"/>
+      <w:r>
+        <w:rPr>
+          <w:sz w:val="24"/>
+          <w:szCs w:val="24"/>
+          <w:lang w:val="en-US"/>
+        </w:rPr>
+        <w:t>deh</w:t>
+      </w:r>
+      <w:proofErr w:type="spellEnd"/>
+      <w:r>
+        <w:rPr>
+          <w:sz w:val="24"/>
+          <w:szCs w:val="24"/>
+          <w:lang w:val="en-US"/>
+        </w:rPr>
+        <w:t xml:space="preserve"> </w:t>
+      </w:r>
+      <w:proofErr w:type="spellStart"/>
+      <w:r>
+        <w:rPr>
+          <w:sz w:val="24"/>
+          <w:szCs w:val="24"/>
+          <w:lang w:val="en-US"/>
+        </w:rPr>
+        <w:t>jishee</w:t>
+      </w:r>
+      <w:proofErr w:type="spellEnd"/>
+      <w:r>
+        <w:rPr>
+          <w:sz w:val="24"/>
+          <w:szCs w:val="24"/>
+          <w:lang w:val="en-US"/>
+        </w:rPr>
+        <w:t xml:space="preserve"> </w:t>
+      </w:r>
+      <w:proofErr w:type="spellStart"/>
+      <w:r>
+        <w:rPr>
+          <w:sz w:val="24"/>
+          <w:szCs w:val="24"/>
+          <w:lang w:val="en-US"/>
+        </w:rPr>
+        <w:t>medeelel</w:t>
+      </w:r>
+      <w:proofErr w:type="spellEnd"/>
+      <w:r>
+        <w:rPr>
+          <w:sz w:val="24"/>
+          <w:szCs w:val="24"/>
+          <w:lang w:val="en-US"/>
+        </w:rPr>
+        <w:t xml:space="preserve"> “</w:t>
       </w:r>
       <w:r>
         <w:rPr>
@@ -443,6 +1330,7 @@
         </w:rPr>
         <w:t>bold::</w:t>
       </w:r>
+      <w:proofErr w:type="spellStart"/>
       <w:r>
         <w:rPr>
           <w:sz w:val="24"/>
@@ -451,6 +1339,7 @@
         </w:rPr>
         <w:t>irsen</w:t>
       </w:r>
+      <w:proofErr w:type="spellEnd"/>
       <w:r>
         <w:rPr>
           <w:sz w:val="24"/>
@@ -565,6 +1454,7 @@
           <w:lang w:val="en-US"/>
         </w:rPr>
       </w:pPr>
+      <w:proofErr w:type="spellStart"/>
       <w:r>
         <w:rPr>
           <w:color w:val="FF0000"/>
@@ -575,6 +1465,7 @@
         <w:lastRenderedPageBreak/>
         <w:t>Teacher_Idewhiin_Dvn</w:t>
       </w:r>
+      <w:proofErr w:type="spellEnd"/>
     </w:p>
     <w:p>
       <w:pPr>
@@ -621,32 +1512,162 @@
           <w:szCs w:val="24"/>
           <w:lang w:val="en-US"/>
         </w:rPr>
-        <w:t>Login hiisen bagshiin angiin suragchidiin</w:t>
-      </w:r>
-      <w:r>
-        <w:rPr>
-          <w:sz w:val="24"/>
-          <w:szCs w:val="24"/>
-          <w:lang w:val="en-US"/>
-        </w:rPr>
-        <w:t xml:space="preserve"> ners,</w:t>
-      </w:r>
-      <w:r>
-        <w:rPr>
-          <w:sz w:val="24"/>
-          <w:szCs w:val="24"/>
-          <w:lang w:val="en-US"/>
-        </w:rPr>
-        <w:t xml:space="preserve"> umnuh idewhiin dvn</w:t>
-      </w:r>
-      <w:r>
-        <w:rPr>
-          <w:sz w:val="24"/>
-          <w:szCs w:val="24"/>
-          <w:lang w:val="en-US"/>
-        </w:rPr>
-        <w:t>, udur</w:t>
-      </w:r>
+        <w:t xml:space="preserve">Login </w:t>
+      </w:r>
+      <w:proofErr w:type="spellStart"/>
+      <w:r>
+        <w:rPr>
+          <w:sz w:val="24"/>
+          <w:szCs w:val="24"/>
+          <w:lang w:val="en-US"/>
+        </w:rPr>
+        <w:t>hiisen</w:t>
+      </w:r>
+      <w:proofErr w:type="spellEnd"/>
+      <w:r>
+        <w:rPr>
+          <w:sz w:val="24"/>
+          <w:szCs w:val="24"/>
+          <w:lang w:val="en-US"/>
+        </w:rPr>
+        <w:t xml:space="preserve"> </w:t>
+      </w:r>
+      <w:proofErr w:type="spellStart"/>
+      <w:r>
+        <w:rPr>
+          <w:sz w:val="24"/>
+          <w:szCs w:val="24"/>
+          <w:lang w:val="en-US"/>
+        </w:rPr>
+        <w:t>bagshiin</w:t>
+      </w:r>
+      <w:proofErr w:type="spellEnd"/>
+      <w:r>
+        <w:rPr>
+          <w:sz w:val="24"/>
+          <w:szCs w:val="24"/>
+          <w:lang w:val="en-US"/>
+        </w:rPr>
+        <w:t xml:space="preserve"> </w:t>
+      </w:r>
+      <w:proofErr w:type="spellStart"/>
+      <w:r>
+        <w:rPr>
+          <w:sz w:val="24"/>
+          <w:szCs w:val="24"/>
+          <w:lang w:val="en-US"/>
+        </w:rPr>
+        <w:t>angiin</w:t>
+      </w:r>
+      <w:proofErr w:type="spellEnd"/>
+      <w:r>
+        <w:rPr>
+          <w:sz w:val="24"/>
+          <w:szCs w:val="24"/>
+          <w:lang w:val="en-US"/>
+        </w:rPr>
+        <w:t xml:space="preserve"> </w:t>
+      </w:r>
+      <w:proofErr w:type="spellStart"/>
+      <w:r>
+        <w:rPr>
+          <w:sz w:val="24"/>
+          <w:szCs w:val="24"/>
+          <w:lang w:val="en-US"/>
+        </w:rPr>
+        <w:t>suragchidiin</w:t>
+      </w:r>
+      <w:proofErr w:type="spellEnd"/>
+      <w:r>
+        <w:rPr>
+          <w:sz w:val="24"/>
+          <w:szCs w:val="24"/>
+          <w:lang w:val="en-US"/>
+        </w:rPr>
+        <w:t xml:space="preserve"> </w:t>
+      </w:r>
+      <w:proofErr w:type="spellStart"/>
+      <w:r>
+        <w:rPr>
+          <w:sz w:val="24"/>
+          <w:szCs w:val="24"/>
+          <w:lang w:val="en-US"/>
+        </w:rPr>
+        <w:t>ners</w:t>
+      </w:r>
+      <w:proofErr w:type="spellEnd"/>
+      <w:r>
+        <w:rPr>
+          <w:sz w:val="24"/>
+          <w:szCs w:val="24"/>
+          <w:lang w:val="en-US"/>
+        </w:rPr>
+        <w:t xml:space="preserve">, </w:t>
+      </w:r>
+      <w:proofErr w:type="spellStart"/>
+      <w:r>
+        <w:rPr>
+          <w:sz w:val="24"/>
+          <w:szCs w:val="24"/>
+          <w:lang w:val="en-US"/>
+        </w:rPr>
+        <w:t>umnuh</w:t>
+      </w:r>
+      <w:proofErr w:type="spellEnd"/>
+      <w:r>
+        <w:rPr>
+          <w:sz w:val="24"/>
+          <w:szCs w:val="24"/>
+          <w:lang w:val="en-US"/>
+        </w:rPr>
+        <w:t xml:space="preserve"> </w:t>
+      </w:r>
+      <w:proofErr w:type="spellStart"/>
+      <w:r>
+        <w:rPr>
+          <w:sz w:val="24"/>
+          <w:szCs w:val="24"/>
+          <w:lang w:val="en-US"/>
+        </w:rPr>
+        <w:t>idewhiin</w:t>
+      </w:r>
+      <w:proofErr w:type="spellEnd"/>
+      <w:r>
+        <w:rPr>
+          <w:sz w:val="24"/>
+          <w:szCs w:val="24"/>
+          <w:lang w:val="en-US"/>
+        </w:rPr>
+        <w:t xml:space="preserve"> </w:t>
+      </w:r>
+      <w:proofErr w:type="spellStart"/>
+      <w:r>
+        <w:rPr>
+          <w:sz w:val="24"/>
+          <w:szCs w:val="24"/>
+          <w:lang w:val="en-US"/>
+        </w:rPr>
+        <w:t>dvn</w:t>
+      </w:r>
+      <w:proofErr w:type="spellEnd"/>
+      <w:r>
+        <w:rPr>
+          <w:sz w:val="24"/>
+          <w:szCs w:val="24"/>
+          <w:lang w:val="en-US"/>
+        </w:rPr>
+        <w:t xml:space="preserve">, </w:t>
+      </w:r>
+      <w:proofErr w:type="spellStart"/>
+      <w:r>
+        <w:rPr>
+          <w:sz w:val="24"/>
+          <w:szCs w:val="24"/>
+          <w:lang w:val="en-US"/>
+        </w:rPr>
+        <w:t>udur</w:t>
+      </w:r>
+      <w:proofErr w:type="gramStart"/>
       <w:r>
         <w:rPr>
           <w:sz w:val="24"/>
@@ -655,6 +1676,8 @@
         </w:rPr>
         <w:t>,biedaaltname</w:t>
       </w:r>
+      <w:proofErr w:type="spellEnd"/>
+      <w:proofErr w:type="gramEnd"/>
       <w:r>
         <w:rPr>
           <w:sz w:val="24"/>
@@ -686,7 +1709,135 @@
           <w:szCs w:val="24"/>
           <w:lang w:val="en-US"/>
         </w:rPr>
-        <w:t>(Object data) : String utgaar login hiisen bagshiin Account iin ‘username’ yuvna. Jishee ni “teacher002”;</w:t>
+        <w:t xml:space="preserve">(Object data) : String </w:t>
+      </w:r>
+      <w:proofErr w:type="spellStart"/>
+      <w:r>
+        <w:rPr>
+          <w:sz w:val="24"/>
+          <w:szCs w:val="24"/>
+          <w:lang w:val="en-US"/>
+        </w:rPr>
+        <w:t>utgaar</w:t>
+      </w:r>
+      <w:proofErr w:type="spellEnd"/>
+      <w:r>
+        <w:rPr>
+          <w:sz w:val="24"/>
+          <w:szCs w:val="24"/>
+          <w:lang w:val="en-US"/>
+        </w:rPr>
+        <w:t xml:space="preserve"> login </w:t>
+      </w:r>
+      <w:proofErr w:type="spellStart"/>
+      <w:r>
+        <w:rPr>
+          <w:sz w:val="24"/>
+          <w:szCs w:val="24"/>
+          <w:lang w:val="en-US"/>
+        </w:rPr>
+        <w:t>hiisen</w:t>
+      </w:r>
+      <w:proofErr w:type="spellEnd"/>
+      <w:r>
+        <w:rPr>
+          <w:sz w:val="24"/>
+          <w:szCs w:val="24"/>
+          <w:lang w:val="en-US"/>
+        </w:rPr>
+        <w:t xml:space="preserve"> </w:t>
+      </w:r>
+      <w:proofErr w:type="spellStart"/>
+      <w:r>
+        <w:rPr>
+          <w:sz w:val="24"/>
+          <w:szCs w:val="24"/>
+          <w:lang w:val="en-US"/>
+        </w:rPr>
+        <w:t>bagshiin</w:t>
+      </w:r>
+      <w:proofErr w:type="spellEnd"/>
+      <w:r>
+        <w:rPr>
+          <w:sz w:val="24"/>
+          <w:szCs w:val="24"/>
+          <w:lang w:val="en-US"/>
+        </w:rPr>
+        <w:t xml:space="preserve"> Account </w:t>
+      </w:r>
+      <w:proofErr w:type="spellStart"/>
+      <w:r>
+        <w:rPr>
+          <w:sz w:val="24"/>
+          <w:szCs w:val="24"/>
+          <w:lang w:val="en-US"/>
+        </w:rPr>
+        <w:t>iin</w:t>
+      </w:r>
+      <w:proofErr w:type="spellEnd"/>
+      <w:r>
+        <w:rPr>
+          <w:sz w:val="24"/>
+          <w:szCs w:val="24"/>
+          <w:lang w:val="en-US"/>
+        </w:rPr>
+        <w:t xml:space="preserve"> ‘username’ </w:t>
+      </w:r>
+      <w:proofErr w:type="spellStart"/>
+      <w:r>
+        <w:rPr>
+          <w:sz w:val="24"/>
+          <w:szCs w:val="24"/>
+          <w:lang w:val="en-US"/>
+        </w:rPr>
+        <w:t>yuvna</w:t>
+      </w:r>
+      <w:proofErr w:type="spellEnd"/>
+      <w:r>
+        <w:rPr>
+          <w:sz w:val="24"/>
+          <w:szCs w:val="24"/>
+          <w:lang w:val="en-US"/>
+        </w:rPr>
+        <w:t xml:space="preserve">. </w:t>
+      </w:r>
+      <w:proofErr w:type="spellStart"/>
+      <w:r>
+        <w:rPr>
+          <w:sz w:val="24"/>
+          <w:szCs w:val="24"/>
+          <w:lang w:val="en-US"/>
+        </w:rPr>
+        <w:t>Jishee</w:t>
+      </w:r>
+      <w:proofErr w:type="spellEnd"/>
+      <w:r>
+        <w:rPr>
+          <w:sz w:val="24"/>
+          <w:szCs w:val="24"/>
+          <w:lang w:val="en-US"/>
+        </w:rPr>
+        <w:t xml:space="preserve"> </w:t>
+      </w:r>
+      <w:proofErr w:type="spellStart"/>
+      <w:proofErr w:type="gramStart"/>
+      <w:r>
+        <w:rPr>
+          <w:sz w:val="24"/>
+          <w:szCs w:val="24"/>
+          <w:lang w:val="en-US"/>
+        </w:rPr>
+        <w:t>ni</w:t>
+      </w:r>
+      <w:proofErr w:type="spellEnd"/>
+      <w:proofErr w:type="gramEnd"/>
+      <w:r>
+        <w:rPr>
+          <w:sz w:val="24"/>
+          <w:szCs w:val="24"/>
+          <w:lang w:val="en-US"/>
+        </w:rPr>
+        <w:t xml:space="preserve"> “teacher002”;</w:t>
       </w:r>
     </w:p>
     <w:p>
@@ -708,13 +1859,23 @@
         </w:rPr>
         <w:t>Буцаах утга: (</w:t>
       </w:r>
-      <w:r>
-        <w:rPr>
-          <w:sz w:val="24"/>
-          <w:szCs w:val="24"/>
-          <w:lang w:val="en-US"/>
-        </w:rPr>
-        <w:t>ObservableList&lt;String&gt;</w:t>
+      <w:proofErr w:type="spellStart"/>
+      <w:r>
+        <w:rPr>
+          <w:sz w:val="24"/>
+          <w:szCs w:val="24"/>
+          <w:lang w:val="en-US"/>
+        </w:rPr>
+        <w:t>ObservableList</w:t>
+      </w:r>
+      <w:proofErr w:type="spellEnd"/>
+      <w:r>
+        <w:rPr>
+          <w:sz w:val="24"/>
+          <w:szCs w:val="24"/>
+          <w:lang w:val="en-US"/>
+        </w:rPr>
+        <w:t>&lt;String&gt;</w:t>
       </w:r>
       <w:r>
         <w:rPr>
@@ -729,7 +1890,61 @@
           <w:szCs w:val="24"/>
           <w:lang w:val="en-US"/>
         </w:rPr>
-        <w:t xml:space="preserve"> String –d deh jishee medeelel “bold::</w:t>
+        <w:t xml:space="preserve"> String –d </w:t>
+      </w:r>
+      <w:proofErr w:type="spellStart"/>
+      <w:r>
+        <w:rPr>
+          <w:sz w:val="24"/>
+          <w:szCs w:val="24"/>
+          <w:lang w:val="en-US"/>
+        </w:rPr>
+        <w:t>deh</w:t>
+      </w:r>
+      <w:proofErr w:type="spellEnd"/>
+      <w:r>
+        <w:rPr>
+          <w:sz w:val="24"/>
+          <w:szCs w:val="24"/>
+          <w:lang w:val="en-US"/>
+        </w:rPr>
+        <w:t xml:space="preserve"> </w:t>
+      </w:r>
+      <w:proofErr w:type="spellStart"/>
+      <w:r>
+        <w:rPr>
+          <w:sz w:val="24"/>
+          <w:szCs w:val="24"/>
+          <w:lang w:val="en-US"/>
+        </w:rPr>
+        <w:t>jishee</w:t>
+      </w:r>
+      <w:proofErr w:type="spellEnd"/>
+      <w:r>
+        <w:rPr>
+          <w:sz w:val="24"/>
+          <w:szCs w:val="24"/>
+          <w:lang w:val="en-US"/>
+        </w:rPr>
+        <w:t xml:space="preserve"> </w:t>
+      </w:r>
+      <w:proofErr w:type="spellStart"/>
+      <w:r>
+        <w:rPr>
+          <w:sz w:val="24"/>
+          <w:szCs w:val="24"/>
+          <w:lang w:val="en-US"/>
+        </w:rPr>
+        <w:t>medeelel</w:t>
+      </w:r>
+      <w:proofErr w:type="spellEnd"/>
+      <w:r>
+        <w:rPr>
+          <w:sz w:val="24"/>
+          <w:szCs w:val="24"/>
+          <w:lang w:val="en-US"/>
+        </w:rPr>
+        <w:t xml:space="preserve"> “bold::</w:t>
       </w:r>
       <w:r>
         <w:rPr>
@@ -761,8 +1976,18 @@
           <w:szCs w:val="24"/>
           <w:lang w:val="en-US"/>
         </w:rPr>
-        <w:t>::tooniimashin</w:t>
-      </w:r>
+        <w:t>::</w:t>
+      </w:r>
+      <w:proofErr w:type="spellStart"/>
+      <w:r>
+        <w:rPr>
+          <w:sz w:val="24"/>
+          <w:szCs w:val="24"/>
+          <w:lang w:val="en-US"/>
+        </w:rPr>
+        <w:t>tooniimashin</w:t>
+      </w:r>
+      <w:proofErr w:type="spellEnd"/>
       <w:r>
         <w:rPr>
           <w:sz w:val="24"/>
@@ -796,6 +2021,7 @@
           <w:lang w:val="en-US"/>
         </w:rPr>
       </w:pPr>
+      <w:proofErr w:type="spellStart"/>
       <w:r>
         <w:rPr>
           <w:color w:val="FF0000"/>
@@ -805,6 +2031,7 @@
         </w:rPr>
         <w:t>Teacher_Yawtsiin_Dvn</w:t>
       </w:r>
+      <w:proofErr w:type="spellEnd"/>
     </w:p>
     <w:p>
       <w:pPr>
@@ -846,38 +2073,169 @@
           <w:lang w:val="en-US"/>
         </w:rPr>
       </w:pPr>
-      <w:r>
-        <w:rPr>
-          <w:sz w:val="24"/>
-          <w:szCs w:val="24"/>
-          <w:lang w:val="en-US"/>
-        </w:rPr>
-        <w:t>Login hiisen bagshiin angiin suragchidiin</w:t>
-      </w:r>
-      <w:r>
-        <w:rPr>
-          <w:sz w:val="24"/>
-          <w:szCs w:val="24"/>
-          <w:lang w:val="en-US"/>
-        </w:rPr>
-        <w:t xml:space="preserve"> ners,</w:t>
-      </w:r>
-      <w:r>
-        <w:rPr>
-          <w:sz w:val="24"/>
-          <w:szCs w:val="24"/>
-          <w:lang w:val="en-US"/>
-        </w:rPr>
-        <w:t xml:space="preserve"> umnuh yawtsiin</w:t>
-      </w:r>
-      <w:r>
-        <w:rPr>
-          <w:sz w:val="24"/>
-          <w:szCs w:val="24"/>
-          <w:lang w:val="en-US"/>
-        </w:rPr>
-        <w:t xml:space="preserve"> dvn, udur</w:t>
-      </w:r>
+      <w:proofErr w:type="gramStart"/>
+      <w:r>
+        <w:rPr>
+          <w:sz w:val="24"/>
+          <w:szCs w:val="24"/>
+          <w:lang w:val="en-US"/>
+        </w:rPr>
+        <w:t xml:space="preserve">Login </w:t>
+      </w:r>
+      <w:proofErr w:type="spellStart"/>
+      <w:r>
+        <w:rPr>
+          <w:sz w:val="24"/>
+          <w:szCs w:val="24"/>
+          <w:lang w:val="en-US"/>
+        </w:rPr>
+        <w:t>hiisen</w:t>
+      </w:r>
+      <w:proofErr w:type="spellEnd"/>
+      <w:r>
+        <w:rPr>
+          <w:sz w:val="24"/>
+          <w:szCs w:val="24"/>
+          <w:lang w:val="en-US"/>
+        </w:rPr>
+        <w:t xml:space="preserve"> </w:t>
+      </w:r>
+      <w:proofErr w:type="spellStart"/>
+      <w:r>
+        <w:rPr>
+          <w:sz w:val="24"/>
+          <w:szCs w:val="24"/>
+          <w:lang w:val="en-US"/>
+        </w:rPr>
+        <w:t>bagshiin</w:t>
+      </w:r>
+      <w:proofErr w:type="spellEnd"/>
+      <w:r>
+        <w:rPr>
+          <w:sz w:val="24"/>
+          <w:szCs w:val="24"/>
+          <w:lang w:val="en-US"/>
+        </w:rPr>
+        <w:t xml:space="preserve"> </w:t>
+      </w:r>
+      <w:proofErr w:type="spellStart"/>
+      <w:r>
+        <w:rPr>
+          <w:sz w:val="24"/>
+          <w:szCs w:val="24"/>
+          <w:lang w:val="en-US"/>
+        </w:rPr>
+        <w:t>angiin</w:t>
+      </w:r>
+      <w:proofErr w:type="spellEnd"/>
+      <w:r>
+        <w:rPr>
+          <w:sz w:val="24"/>
+          <w:szCs w:val="24"/>
+          <w:lang w:val="en-US"/>
+        </w:rPr>
+        <w:t xml:space="preserve"> </w:t>
+      </w:r>
+      <w:proofErr w:type="spellStart"/>
+      <w:r>
+        <w:rPr>
+          <w:sz w:val="24"/>
+          <w:szCs w:val="24"/>
+          <w:lang w:val="en-US"/>
+        </w:rPr>
+        <w:t>suragchidiin</w:t>
+      </w:r>
+      <w:proofErr w:type="spellEnd"/>
+      <w:r>
+        <w:rPr>
+          <w:sz w:val="24"/>
+          <w:szCs w:val="24"/>
+          <w:lang w:val="en-US"/>
+        </w:rPr>
+        <w:t xml:space="preserve"> </w:t>
+      </w:r>
+      <w:proofErr w:type="spellStart"/>
+      <w:r>
+        <w:rPr>
+          <w:sz w:val="24"/>
+          <w:szCs w:val="24"/>
+          <w:lang w:val="en-US"/>
+        </w:rPr>
+        <w:t>ners</w:t>
+      </w:r>
+      <w:proofErr w:type="spellEnd"/>
+      <w:r>
+        <w:rPr>
+          <w:sz w:val="24"/>
+          <w:szCs w:val="24"/>
+          <w:lang w:val="en-US"/>
+        </w:rPr>
+        <w:t xml:space="preserve">, </w:t>
+      </w:r>
+      <w:proofErr w:type="spellStart"/>
+      <w:r>
+        <w:rPr>
+          <w:sz w:val="24"/>
+          <w:szCs w:val="24"/>
+          <w:lang w:val="en-US"/>
+        </w:rPr>
+        <w:t>umnuh</w:t>
+      </w:r>
+      <w:proofErr w:type="spellEnd"/>
+      <w:r>
+        <w:rPr>
+          <w:sz w:val="24"/>
+          <w:szCs w:val="24"/>
+          <w:lang w:val="en-US"/>
+        </w:rPr>
+        <w:t xml:space="preserve"> </w:t>
+      </w:r>
+      <w:proofErr w:type="spellStart"/>
+      <w:r>
+        <w:rPr>
+          <w:sz w:val="24"/>
+          <w:szCs w:val="24"/>
+          <w:lang w:val="en-US"/>
+        </w:rPr>
+        <w:t>yawtsiin</w:t>
+      </w:r>
+      <w:proofErr w:type="spellEnd"/>
+      <w:r>
+        <w:rPr>
+          <w:sz w:val="24"/>
+          <w:szCs w:val="24"/>
+          <w:lang w:val="en-US"/>
+        </w:rPr>
+        <w:t xml:space="preserve"> </w:t>
+      </w:r>
+      <w:proofErr w:type="spellStart"/>
+      <w:r>
+        <w:rPr>
+          <w:sz w:val="24"/>
+          <w:szCs w:val="24"/>
+          <w:lang w:val="en-US"/>
+        </w:rPr>
+        <w:t>dvn</w:t>
+      </w:r>
+      <w:proofErr w:type="spellEnd"/>
+      <w:r>
+        <w:rPr>
+          <w:sz w:val="24"/>
+          <w:szCs w:val="24"/>
+          <w:lang w:val="en-US"/>
+        </w:rPr>
+        <w:t xml:space="preserve">, </w:t>
+      </w:r>
+      <w:proofErr w:type="spellStart"/>
+      <w:r>
+        <w:rPr>
+          <w:sz w:val="24"/>
+          <w:szCs w:val="24"/>
+          <w:lang w:val="en-US"/>
+        </w:rPr>
+        <w:t>udur</w:t>
+      </w:r>
+      <w:proofErr w:type="spellEnd"/>
       <w:r>
         <w:rPr>
           <w:sz w:val="24"/>
@@ -894,6 +2252,7 @@
         </w:rPr>
         <w:t xml:space="preserve"> </w:t>
       </w:r>
+      <w:proofErr w:type="spellStart"/>
       <w:r>
         <w:rPr>
           <w:sz w:val="24"/>
@@ -902,6 +2261,7 @@
         </w:rPr>
         <w:t>biedaaltname</w:t>
       </w:r>
+      <w:proofErr w:type="spellEnd"/>
       <w:r>
         <w:rPr>
           <w:sz w:val="24"/>
@@ -910,6 +2270,7 @@
         </w:rPr>
         <w:t>.</w:t>
       </w:r>
+      <w:proofErr w:type="gramEnd"/>
     </w:p>
     <w:p>
       <w:pPr>
@@ -933,7 +2294,135 @@
           <w:szCs w:val="24"/>
           <w:lang w:val="en-US"/>
         </w:rPr>
-        <w:t>(Object data) : String utgaar login hiisen bagshiin Account iin ‘username’ yuvna. Jishee ni “teacher002”;</w:t>
+        <w:t xml:space="preserve">(Object data) : String </w:t>
+      </w:r>
+      <w:proofErr w:type="spellStart"/>
+      <w:r>
+        <w:rPr>
+          <w:sz w:val="24"/>
+          <w:szCs w:val="24"/>
+          <w:lang w:val="en-US"/>
+        </w:rPr>
+        <w:t>utgaar</w:t>
+      </w:r>
+      <w:proofErr w:type="spellEnd"/>
+      <w:r>
+        <w:rPr>
+          <w:sz w:val="24"/>
+          <w:szCs w:val="24"/>
+          <w:lang w:val="en-US"/>
+        </w:rPr>
+        <w:t xml:space="preserve"> login </w:t>
+      </w:r>
+      <w:proofErr w:type="spellStart"/>
+      <w:r>
+        <w:rPr>
+          <w:sz w:val="24"/>
+          <w:szCs w:val="24"/>
+          <w:lang w:val="en-US"/>
+        </w:rPr>
+        <w:t>hiisen</w:t>
+      </w:r>
+      <w:proofErr w:type="spellEnd"/>
+      <w:r>
+        <w:rPr>
+          <w:sz w:val="24"/>
+          <w:szCs w:val="24"/>
+          <w:lang w:val="en-US"/>
+        </w:rPr>
+        <w:t xml:space="preserve"> </w:t>
+      </w:r>
+      <w:proofErr w:type="spellStart"/>
+      <w:r>
+        <w:rPr>
+          <w:sz w:val="24"/>
+          <w:szCs w:val="24"/>
+          <w:lang w:val="en-US"/>
+        </w:rPr>
+        <w:t>bagshiin</w:t>
+      </w:r>
+      <w:proofErr w:type="spellEnd"/>
+      <w:r>
+        <w:rPr>
+          <w:sz w:val="24"/>
+          <w:szCs w:val="24"/>
+          <w:lang w:val="en-US"/>
+        </w:rPr>
+        <w:t xml:space="preserve"> Account </w:t>
+      </w:r>
+      <w:proofErr w:type="spellStart"/>
+      <w:r>
+        <w:rPr>
+          <w:sz w:val="24"/>
+          <w:szCs w:val="24"/>
+          <w:lang w:val="en-US"/>
+        </w:rPr>
+        <w:t>iin</w:t>
+      </w:r>
+      <w:proofErr w:type="spellEnd"/>
+      <w:r>
+        <w:rPr>
+          <w:sz w:val="24"/>
+          <w:szCs w:val="24"/>
+          <w:lang w:val="en-US"/>
+        </w:rPr>
+        <w:t xml:space="preserve"> ‘username’ </w:t>
+      </w:r>
+      <w:proofErr w:type="spellStart"/>
+      <w:r>
+        <w:rPr>
+          <w:sz w:val="24"/>
+          <w:szCs w:val="24"/>
+          <w:lang w:val="en-US"/>
+        </w:rPr>
+        <w:t>yuvna</w:t>
+      </w:r>
+      <w:proofErr w:type="spellEnd"/>
+      <w:r>
+        <w:rPr>
+          <w:sz w:val="24"/>
+          <w:szCs w:val="24"/>
+          <w:lang w:val="en-US"/>
+        </w:rPr>
+        <w:t xml:space="preserve">. </w:t>
+      </w:r>
+      <w:proofErr w:type="spellStart"/>
+      <w:r>
+        <w:rPr>
+          <w:sz w:val="24"/>
+          <w:szCs w:val="24"/>
+          <w:lang w:val="en-US"/>
+        </w:rPr>
+        <w:t>Jishee</w:t>
+      </w:r>
+      <w:proofErr w:type="spellEnd"/>
+      <w:r>
+        <w:rPr>
+          <w:sz w:val="24"/>
+          <w:szCs w:val="24"/>
+          <w:lang w:val="en-US"/>
+        </w:rPr>
+        <w:t xml:space="preserve"> </w:t>
+      </w:r>
+      <w:proofErr w:type="spellStart"/>
+      <w:proofErr w:type="gramStart"/>
+      <w:r>
+        <w:rPr>
+          <w:sz w:val="24"/>
+          <w:szCs w:val="24"/>
+          <w:lang w:val="en-US"/>
+        </w:rPr>
+        <w:t>ni</w:t>
+      </w:r>
+      <w:proofErr w:type="spellEnd"/>
+      <w:proofErr w:type="gramEnd"/>
+      <w:r>
+        <w:rPr>
+          <w:sz w:val="24"/>
+          <w:szCs w:val="24"/>
+          <w:lang w:val="en-US"/>
+        </w:rPr>
+        <w:t xml:space="preserve"> “teacher002”;</w:t>
       </w:r>
     </w:p>
     <w:p>
@@ -955,13 +2444,23 @@
         </w:rPr>
         <w:t>Буцаах утга: (</w:t>
       </w:r>
-      <w:r>
-        <w:rPr>
-          <w:sz w:val="24"/>
-          <w:szCs w:val="24"/>
-          <w:lang w:val="en-US"/>
-        </w:rPr>
-        <w:t>ObservableList&lt;String&gt;</w:t>
+      <w:proofErr w:type="spellStart"/>
+      <w:r>
+        <w:rPr>
+          <w:sz w:val="24"/>
+          <w:szCs w:val="24"/>
+          <w:lang w:val="en-US"/>
+        </w:rPr>
+        <w:t>ObservableList</w:t>
+      </w:r>
+      <w:proofErr w:type="spellEnd"/>
+      <w:r>
+        <w:rPr>
+          <w:sz w:val="24"/>
+          <w:szCs w:val="24"/>
+          <w:lang w:val="en-US"/>
+        </w:rPr>
+        <w:t>&lt;String&gt;</w:t>
       </w:r>
       <w:r>
         <w:rPr>
@@ -976,7 +2475,61 @@
           <w:szCs w:val="24"/>
           <w:lang w:val="en-US"/>
         </w:rPr>
-        <w:t xml:space="preserve"> String –d deh jishee medeelel “bold::</w:t>
+        <w:t xml:space="preserve"> String –d </w:t>
+      </w:r>
+      <w:proofErr w:type="spellStart"/>
+      <w:r>
+        <w:rPr>
+          <w:sz w:val="24"/>
+          <w:szCs w:val="24"/>
+          <w:lang w:val="en-US"/>
+        </w:rPr>
+        <w:t>deh</w:t>
+      </w:r>
+      <w:proofErr w:type="spellEnd"/>
+      <w:r>
+        <w:rPr>
+          <w:sz w:val="24"/>
+          <w:szCs w:val="24"/>
+          <w:lang w:val="en-US"/>
+        </w:rPr>
+        <w:t xml:space="preserve"> </w:t>
+      </w:r>
+      <w:proofErr w:type="spellStart"/>
+      <w:r>
+        <w:rPr>
+          <w:sz w:val="24"/>
+          <w:szCs w:val="24"/>
+          <w:lang w:val="en-US"/>
+        </w:rPr>
+        <w:t>jishee</w:t>
+      </w:r>
+      <w:proofErr w:type="spellEnd"/>
+      <w:r>
+        <w:rPr>
+          <w:sz w:val="24"/>
+          <w:szCs w:val="24"/>
+          <w:lang w:val="en-US"/>
+        </w:rPr>
+        <w:t xml:space="preserve"> </w:t>
+      </w:r>
+      <w:proofErr w:type="spellStart"/>
+      <w:r>
+        <w:rPr>
+          <w:sz w:val="24"/>
+          <w:szCs w:val="24"/>
+          <w:lang w:val="en-US"/>
+        </w:rPr>
+        <w:t>medeelel</w:t>
+      </w:r>
+      <w:proofErr w:type="spellEnd"/>
+      <w:r>
+        <w:rPr>
+          <w:sz w:val="24"/>
+          <w:szCs w:val="24"/>
+          <w:lang w:val="en-US"/>
+        </w:rPr>
+        <w:t xml:space="preserve"> “bold::</w:t>
       </w:r>
       <w:r>
         <w:rPr>
@@ -1008,8 +2561,18 @@
           <w:szCs w:val="24"/>
           <w:lang w:val="en-US"/>
         </w:rPr>
-        <w:t>::tooniimashin</w:t>
-      </w:r>
+        <w:t>::</w:t>
+      </w:r>
+      <w:proofErr w:type="spellStart"/>
+      <w:r>
+        <w:rPr>
+          <w:sz w:val="24"/>
+          <w:szCs w:val="24"/>
+          <w:lang w:val="en-US"/>
+        </w:rPr>
+        <w:t>tooniimashin</w:t>
+      </w:r>
+      <w:proofErr w:type="spellEnd"/>
       <w:r>
         <w:rPr>
           <w:sz w:val="24"/>
@@ -1029,6 +2592,527 @@
           <w:lang w:val="en-US"/>
         </w:rPr>
       </w:pPr>
+    </w:p>
+    <w:p>
+      <w:pPr>
+        <w:pBdr>
+          <w:bottom w:val="single" w:sz="6" w:space="1" w:color="auto"/>
+        </w:pBdr>
+        <w:spacing w:line="240" w:lineRule="auto"/>
+        <w:rPr>
+          <w:color w:val="FF0000"/>
+          <w:sz w:val="24"/>
+          <w:szCs w:val="24"/>
+          <w:lang w:val="en-US"/>
+        </w:rPr>
+      </w:pPr>
+      <w:proofErr w:type="spellStart"/>
+      <w:r>
+        <w:rPr>
+          <w:color w:val="FF0000"/>
+          <w:sz w:val="24"/>
+          <w:szCs w:val="24"/>
+          <w:lang w:val="en-US"/>
+        </w:rPr>
+        <w:t>Teacher_Udriin_Irts</w:t>
+      </w:r>
+      <w:proofErr w:type="spellEnd"/>
+    </w:p>
+    <w:p>
+      <w:pPr>
+        <w:spacing w:line="240" w:lineRule="auto"/>
+        <w:rPr>
+          <w:sz w:val="24"/>
+          <w:szCs w:val="24"/>
+          <w:lang w:val="en-US"/>
+        </w:rPr>
+      </w:pPr>
+    </w:p>
+    <w:p>
+      <w:pPr>
+        <w:spacing w:line="240" w:lineRule="auto"/>
+        <w:rPr>
+          <w:color w:val="FF0000"/>
+          <w:sz w:val="24"/>
+          <w:szCs w:val="24"/>
+          <w:lang w:val="en-US"/>
+        </w:rPr>
+      </w:pPr>
+      <w:r>
+        <w:rPr>
+          <w:color w:val="FF0000"/>
+          <w:sz w:val="24"/>
+          <w:szCs w:val="24"/>
+          <w:lang w:val="en-US"/>
+        </w:rPr>
+        <w:t>List:</w:t>
+      </w:r>
+    </w:p>
+    <w:p>
+      <w:pPr>
+        <w:spacing w:line="240" w:lineRule="auto"/>
+        <w:rPr>
+          <w:sz w:val="24"/>
+          <w:szCs w:val="24"/>
+          <w:lang w:val="en-US"/>
+        </w:rPr>
+      </w:pPr>
+      <w:proofErr w:type="gramStart"/>
+      <w:r>
+        <w:rPr>
+          <w:sz w:val="24"/>
+          <w:szCs w:val="24"/>
+          <w:lang w:val="en-US"/>
+        </w:rPr>
+        <w:t xml:space="preserve">Login </w:t>
+      </w:r>
+      <w:proofErr w:type="spellStart"/>
+      <w:r>
+        <w:rPr>
+          <w:sz w:val="24"/>
+          <w:szCs w:val="24"/>
+          <w:lang w:val="en-US"/>
+        </w:rPr>
+        <w:t>hiisen</w:t>
+      </w:r>
+      <w:proofErr w:type="spellEnd"/>
+      <w:r>
+        <w:rPr>
+          <w:sz w:val="24"/>
+          <w:szCs w:val="24"/>
+          <w:lang w:val="en-US"/>
+        </w:rPr>
+        <w:t xml:space="preserve"> </w:t>
+      </w:r>
+      <w:proofErr w:type="spellStart"/>
+      <w:r>
+        <w:rPr>
+          <w:sz w:val="24"/>
+          <w:szCs w:val="24"/>
+          <w:lang w:val="en-US"/>
+        </w:rPr>
+        <w:t>bagshiin</w:t>
+      </w:r>
+      <w:proofErr w:type="spellEnd"/>
+      <w:r>
+        <w:rPr>
+          <w:sz w:val="24"/>
+          <w:szCs w:val="24"/>
+          <w:lang w:val="en-US"/>
+        </w:rPr>
+        <w:t xml:space="preserve"> </w:t>
+      </w:r>
+      <w:proofErr w:type="spellStart"/>
+      <w:r>
+        <w:rPr>
+          <w:sz w:val="24"/>
+          <w:szCs w:val="24"/>
+          <w:lang w:val="en-US"/>
+        </w:rPr>
+        <w:t>angiin</w:t>
+      </w:r>
+      <w:proofErr w:type="spellEnd"/>
+      <w:r>
+        <w:rPr>
+          <w:sz w:val="24"/>
+          <w:szCs w:val="24"/>
+          <w:lang w:val="en-US"/>
+        </w:rPr>
+        <w:t xml:space="preserve"> </w:t>
+      </w:r>
+      <w:proofErr w:type="spellStart"/>
+      <w:r>
+        <w:rPr>
+          <w:sz w:val="24"/>
+          <w:szCs w:val="24"/>
+          <w:lang w:val="en-US"/>
+        </w:rPr>
+        <w:t>suragchidiin</w:t>
+      </w:r>
+      <w:proofErr w:type="spellEnd"/>
+      <w:r>
+        <w:rPr>
+          <w:sz w:val="24"/>
+          <w:szCs w:val="24"/>
+          <w:lang w:val="en-US"/>
+        </w:rPr>
+        <w:t xml:space="preserve"> </w:t>
+      </w:r>
+      <w:proofErr w:type="spellStart"/>
+      <w:r>
+        <w:rPr>
+          <w:sz w:val="24"/>
+          <w:szCs w:val="24"/>
+          <w:lang w:val="en-US"/>
+        </w:rPr>
+        <w:t>ners</w:t>
+      </w:r>
+      <w:proofErr w:type="spellEnd"/>
+      <w:r>
+        <w:rPr>
+          <w:sz w:val="24"/>
+          <w:szCs w:val="24"/>
+          <w:lang w:val="en-US"/>
+        </w:rPr>
+        <w:t>,</w:t>
+      </w:r>
+      <w:r>
+        <w:rPr>
+          <w:sz w:val="24"/>
+          <w:szCs w:val="24"/>
+          <w:lang w:val="en-US"/>
+        </w:rPr>
+        <w:t xml:space="preserve"> </w:t>
+      </w:r>
+      <w:proofErr w:type="spellStart"/>
+      <w:r>
+        <w:rPr>
+          <w:sz w:val="24"/>
+          <w:szCs w:val="24"/>
+          <w:lang w:val="en-US"/>
+        </w:rPr>
+        <w:t>daalgawariin</w:t>
+      </w:r>
+      <w:proofErr w:type="spellEnd"/>
+      <w:r>
+        <w:rPr>
+          <w:sz w:val="24"/>
+          <w:szCs w:val="24"/>
+          <w:lang w:val="en-US"/>
+        </w:rPr>
+        <w:t xml:space="preserve"> </w:t>
+      </w:r>
+      <w:proofErr w:type="spellStart"/>
+      <w:r>
+        <w:rPr>
+          <w:sz w:val="24"/>
+          <w:szCs w:val="24"/>
+          <w:lang w:val="en-US"/>
+        </w:rPr>
+        <w:t>ner</w:t>
+      </w:r>
+      <w:proofErr w:type="spellEnd"/>
+      <w:r>
+        <w:rPr>
+          <w:sz w:val="24"/>
+          <w:szCs w:val="24"/>
+          <w:lang w:val="en-US"/>
+        </w:rPr>
+        <w:t xml:space="preserve">, </w:t>
+      </w:r>
+      <w:proofErr w:type="spellStart"/>
+      <w:r>
+        <w:rPr>
+          <w:sz w:val="24"/>
+          <w:szCs w:val="24"/>
+          <w:lang w:val="en-US"/>
+        </w:rPr>
+        <w:t>udur</w:t>
+      </w:r>
+      <w:proofErr w:type="spellEnd"/>
+      <w:r>
+        <w:rPr>
+          <w:sz w:val="24"/>
+          <w:szCs w:val="24"/>
+          <w:lang w:val="en-US"/>
+        </w:rPr>
+        <w:t>.</w:t>
+      </w:r>
+      <w:proofErr w:type="gramEnd"/>
+    </w:p>
+    <w:p>
+      <w:pPr>
+        <w:spacing w:line="240" w:lineRule="auto"/>
+        <w:rPr>
+          <w:sz w:val="24"/>
+          <w:szCs w:val="24"/>
+          <w:lang w:val="en-US"/>
+        </w:rPr>
+      </w:pPr>
+      <w:r>
+        <w:rPr>
+          <w:sz w:val="24"/>
+          <w:szCs w:val="24"/>
+        </w:rPr>
+        <w:t xml:space="preserve">Илгээх утга </w:t>
+      </w:r>
+      <w:r>
+        <w:rPr>
+          <w:sz w:val="24"/>
+          <w:szCs w:val="24"/>
+          <w:lang w:val="en-US"/>
+        </w:rPr>
+        <w:t xml:space="preserve">(Object data) : String </w:t>
+      </w:r>
+      <w:proofErr w:type="spellStart"/>
+      <w:r>
+        <w:rPr>
+          <w:sz w:val="24"/>
+          <w:szCs w:val="24"/>
+          <w:lang w:val="en-US"/>
+        </w:rPr>
+        <w:t>utgaar</w:t>
+      </w:r>
+      <w:proofErr w:type="spellEnd"/>
+      <w:r>
+        <w:rPr>
+          <w:sz w:val="24"/>
+          <w:szCs w:val="24"/>
+          <w:lang w:val="en-US"/>
+        </w:rPr>
+        <w:t xml:space="preserve"> login </w:t>
+      </w:r>
+      <w:proofErr w:type="spellStart"/>
+      <w:r>
+        <w:rPr>
+          <w:sz w:val="24"/>
+          <w:szCs w:val="24"/>
+          <w:lang w:val="en-US"/>
+        </w:rPr>
+        <w:t>hiisen</w:t>
+      </w:r>
+      <w:proofErr w:type="spellEnd"/>
+      <w:r>
+        <w:rPr>
+          <w:sz w:val="24"/>
+          <w:szCs w:val="24"/>
+          <w:lang w:val="en-US"/>
+        </w:rPr>
+        <w:t xml:space="preserve"> </w:t>
+      </w:r>
+      <w:proofErr w:type="spellStart"/>
+      <w:r>
+        <w:rPr>
+          <w:sz w:val="24"/>
+          <w:szCs w:val="24"/>
+          <w:lang w:val="en-US"/>
+        </w:rPr>
+        <w:t>bagshiin</w:t>
+      </w:r>
+      <w:proofErr w:type="spellEnd"/>
+      <w:r>
+        <w:rPr>
+          <w:sz w:val="24"/>
+          <w:szCs w:val="24"/>
+          <w:lang w:val="en-US"/>
+        </w:rPr>
+        <w:t xml:space="preserve"> Account </w:t>
+      </w:r>
+      <w:proofErr w:type="spellStart"/>
+      <w:r>
+        <w:rPr>
+          <w:sz w:val="24"/>
+          <w:szCs w:val="24"/>
+          <w:lang w:val="en-US"/>
+        </w:rPr>
+        <w:t>iin</w:t>
+      </w:r>
+      <w:proofErr w:type="spellEnd"/>
+      <w:r>
+        <w:rPr>
+          <w:sz w:val="24"/>
+          <w:szCs w:val="24"/>
+          <w:lang w:val="en-US"/>
+        </w:rPr>
+        <w:t xml:space="preserve"> ‘username’ </w:t>
+      </w:r>
+      <w:proofErr w:type="spellStart"/>
+      <w:r>
+        <w:rPr>
+          <w:sz w:val="24"/>
+          <w:szCs w:val="24"/>
+          <w:lang w:val="en-US"/>
+        </w:rPr>
+        <w:t>yuvna</w:t>
+      </w:r>
+      <w:proofErr w:type="spellEnd"/>
+      <w:r>
+        <w:rPr>
+          <w:sz w:val="24"/>
+          <w:szCs w:val="24"/>
+          <w:lang w:val="en-US"/>
+        </w:rPr>
+        <w:t xml:space="preserve">. </w:t>
+      </w:r>
+      <w:proofErr w:type="spellStart"/>
+      <w:r>
+        <w:rPr>
+          <w:sz w:val="24"/>
+          <w:szCs w:val="24"/>
+          <w:lang w:val="en-US"/>
+        </w:rPr>
+        <w:t>Jishee</w:t>
+      </w:r>
+      <w:proofErr w:type="spellEnd"/>
+      <w:r>
+        <w:rPr>
+          <w:sz w:val="24"/>
+          <w:szCs w:val="24"/>
+          <w:lang w:val="en-US"/>
+        </w:rPr>
+        <w:t xml:space="preserve"> </w:t>
+      </w:r>
+      <w:proofErr w:type="spellStart"/>
+      <w:proofErr w:type="gramStart"/>
+      <w:r>
+        <w:rPr>
+          <w:sz w:val="24"/>
+          <w:szCs w:val="24"/>
+          <w:lang w:val="en-US"/>
+        </w:rPr>
+        <w:t>ni</w:t>
+      </w:r>
+      <w:proofErr w:type="spellEnd"/>
+      <w:proofErr w:type="gramEnd"/>
+      <w:r>
+        <w:rPr>
+          <w:sz w:val="24"/>
+          <w:szCs w:val="24"/>
+          <w:lang w:val="en-US"/>
+        </w:rPr>
+        <w:t xml:space="preserve"> “teacher002”;</w:t>
+      </w:r>
+    </w:p>
+    <w:p>
+      <w:pPr>
+        <w:pBdr>
+          <w:bottom w:val="single" w:sz="6" w:space="1" w:color="auto"/>
+        </w:pBdr>
+        <w:spacing w:line="240" w:lineRule="auto"/>
+        <w:rPr>
+          <w:sz w:val="24"/>
+          <w:szCs w:val="24"/>
+          <w:lang w:val="en-US"/>
+        </w:rPr>
+      </w:pPr>
+      <w:r>
+        <w:rPr>
+          <w:sz w:val="24"/>
+          <w:szCs w:val="24"/>
+        </w:rPr>
+        <w:t>Буцаах утга: (</w:t>
+      </w:r>
+      <w:proofErr w:type="spellStart"/>
+      <w:r>
+        <w:rPr>
+          <w:sz w:val="24"/>
+          <w:szCs w:val="24"/>
+          <w:lang w:val="en-US"/>
+        </w:rPr>
+        <w:t>ObservableList</w:t>
+      </w:r>
+      <w:proofErr w:type="spellEnd"/>
+      <w:r>
+        <w:rPr>
+          <w:sz w:val="24"/>
+          <w:szCs w:val="24"/>
+          <w:lang w:val="en-US"/>
+        </w:rPr>
+        <w:t>&lt;String&gt;</w:t>
+      </w:r>
+      <w:r>
+        <w:rPr>
+          <w:sz w:val="24"/>
+          <w:szCs w:val="24"/>
+        </w:rPr>
+        <w:t>)</w:t>
+      </w:r>
+      <w:r>
+        <w:rPr>
+          <w:sz w:val="24"/>
+          <w:szCs w:val="24"/>
+          <w:lang w:val="en-US"/>
+        </w:rPr>
+        <w:t xml:space="preserve"> String –d </w:t>
+      </w:r>
+      <w:proofErr w:type="spellStart"/>
+      <w:r>
+        <w:rPr>
+          <w:sz w:val="24"/>
+          <w:szCs w:val="24"/>
+          <w:lang w:val="en-US"/>
+        </w:rPr>
+        <w:t>deh</w:t>
+      </w:r>
+      <w:proofErr w:type="spellEnd"/>
+      <w:r>
+        <w:rPr>
+          <w:sz w:val="24"/>
+          <w:szCs w:val="24"/>
+          <w:lang w:val="en-US"/>
+        </w:rPr>
+        <w:t xml:space="preserve"> </w:t>
+      </w:r>
+      <w:proofErr w:type="spellStart"/>
+      <w:r>
+        <w:rPr>
+          <w:sz w:val="24"/>
+          <w:szCs w:val="24"/>
+          <w:lang w:val="en-US"/>
+        </w:rPr>
+        <w:t>jishee</w:t>
+      </w:r>
+      <w:proofErr w:type="spellEnd"/>
+      <w:r>
+        <w:rPr>
+          <w:sz w:val="24"/>
+          <w:szCs w:val="24"/>
+          <w:lang w:val="en-US"/>
+        </w:rPr>
+        <w:t xml:space="preserve"> </w:t>
+      </w:r>
+      <w:proofErr w:type="spellStart"/>
+      <w:r>
+        <w:rPr>
+          <w:sz w:val="24"/>
+          <w:szCs w:val="24"/>
+          <w:lang w:val="en-US"/>
+        </w:rPr>
+        <w:t>medeelel</w:t>
+      </w:r>
+      <w:proofErr w:type="spellEnd"/>
+      <w:r>
+        <w:rPr>
+          <w:sz w:val="24"/>
+          <w:szCs w:val="24"/>
+          <w:lang w:val="en-US"/>
+        </w:rPr>
+        <w:t xml:space="preserve"> “bold::</w:t>
+      </w:r>
+      <w:proofErr w:type="spellStart"/>
+      <w:r>
+        <w:rPr>
+          <w:sz w:val="24"/>
+          <w:szCs w:val="24"/>
+          <w:lang w:val="en-US"/>
+        </w:rPr>
+        <w:t>toonii_mashin</w:t>
+      </w:r>
+      <w:proofErr w:type="spellEnd"/>
+      <w:r>
+        <w:rPr>
+          <w:sz w:val="24"/>
+          <w:szCs w:val="24"/>
+          <w:lang w:val="en-US"/>
+        </w:rPr>
+        <w:t>::2015</w:t>
+      </w:r>
+      <w:r>
+        <w:rPr>
+          <w:sz w:val="24"/>
+          <w:szCs w:val="24"/>
+          <w:lang w:val="en-US"/>
+        </w:rPr>
+        <w:t>-02-02</w:t>
+      </w:r>
+      <w:r>
+        <w:rPr>
+          <w:sz w:val="24"/>
+          <w:szCs w:val="24"/>
+          <w:lang w:val="en-US"/>
+        </w:rPr>
+        <w:t>”</w:t>
+      </w:r>
       <w:bookmarkStart w:id="0" w:name="_GoBack"/>
       <w:bookmarkEnd w:id="0"/>
     </w:p>

</xml_diff>